<commit_message>
7.Position-> index.html, style.css; Notes.docx
</commit_message>
<xml_diff>
--- a/Notes.docx
+++ b/Notes.docx
@@ -76,18 +76,40 @@
         </w:rPr>
         <w:t>Backgrounds</w:t>
       </w:r>
+    </w:p>
+    <w:p>
+      <w:r>
+        <w:t>background-repeat: no-repeat;</w:t>
+      </w:r>
+    </w:p>
+    <w:p>
+      <w:r>
+        <w:t xml:space="preserve">    background-attachment: fixed;</w:t>
+      </w:r>
+    </w:p>
+    <w:p>
+      <w:r>
+        <w:t>31:00 – positions</w:t>
+      </w:r>
+    </w:p>
+    <w:p>
+      <w:r>
+        <w:t xml:space="preserve">Position: absolute – </w:t>
+      </w:r>
+      <w:r>
+        <w:t xml:space="preserve">if </w:t>
+      </w:r>
+      <w:r>
+        <w:t>it does not have parents, positioned non-statically</w:t>
+      </w:r>
+      <w:r>
+        <w:t xml:space="preserve"> – according to the </w:t>
+      </w:r>
+      <w:r>
+        <w:t>viewport</w:t>
+      </w:r>
       <w:bookmarkStart w:id="0" w:name="_GoBack"/>
       <w:bookmarkEnd w:id="0"/>
-    </w:p>
-    <w:p>
-      <w:r>
-        <w:t>background-repeat: no-repeat;</w:t>
-      </w:r>
-    </w:p>
-    <w:p>
-      <w:r>
-        <w:t xml:space="preserve">    background-attachment: fixed;</w:t>
-      </w:r>
     </w:p>
     <w:p/>
     <w:sectPr>

</xml_diff>